<commit_message>
from my windows machine
</commit_message>
<xml_diff>
--- a/doc/my-note.docx
+++ b/doc/my-note.docx
@@ -1,6 +1,6 @@
 
 <file path=word/document.xml><?xml version="1.0" encoding="utf-8"?>
-<w:document xmlns:wpc="http://schemas.microsoft.com/office/word/2010/wordprocessingCanvas" xmlns:mo="http://schemas.microsoft.com/office/mac/office/2008/main" xmlns:mc="http://schemas.openxmlformats.org/markup-compatibility/2006" xmlns:mv="urn:schemas-microsoft-com:mac:vml" xmlns:o="urn:schemas-microsoft-com:office:office" xmlns:r="http://schemas.openxmlformats.org/officeDocument/2006/relationships" xmlns:m="http://schemas.openxmlformats.org/officeDocument/2006/math" xmlns:v="urn:schemas-microsoft-com:vml" xmlns:wp14="http://schemas.microsoft.com/office/word/2010/wordprocessingDrawing" xmlns:wp="http://schemas.openxmlformats.org/drawingml/2006/wordprocessingDrawing" xmlns:w10="urn:schemas-microsoft-com:office:word" xmlns:w="http://schemas.openxmlformats.org/wordprocessingml/2006/main" xmlns:w14="http://schemas.microsoft.com/office/word/2010/wordml" xmlns:w15="http://schemas.microsoft.com/office/word/2012/wordml" xmlns:wpg="http://schemas.microsoft.com/office/word/2010/wordprocessingGroup" xmlns:wpi="http://schemas.microsoft.com/office/word/2010/wordprocessingInk" xmlns:wne="http://schemas.microsoft.com/office/word/2006/wordml" xmlns:wps="http://schemas.microsoft.com/office/word/2010/wordprocessingShape" mc:Ignorable="w14 w15 wp14">
+<w:document xmlns:wpc="http://schemas.microsoft.com/office/word/2010/wordprocessingCanvas" xmlns:cx="http://schemas.microsoft.com/office/drawing/2014/chartex" xmlns:cx1="http://schemas.microsoft.com/office/drawing/2015/9/8/chartex" xmlns:cx2="http://schemas.microsoft.com/office/drawing/2015/10/21/chartex" xmlns:cx3="http://schemas.microsoft.com/office/drawing/2016/5/9/chartex" xmlns:cx4="http://schemas.microsoft.com/office/drawing/2016/5/10/chartex" xmlns:cx5="http://schemas.microsoft.com/office/drawing/2016/5/11/chartex" xmlns:mc="http://schemas.openxmlformats.org/markup-compatibility/2006" xmlns:o="urn:schemas-microsoft-com:office:office" xmlns:r="http://schemas.openxmlformats.org/officeDocument/2006/relationships" xmlns:m="http://schemas.openxmlformats.org/officeDocument/2006/math" xmlns:v="urn:schemas-microsoft-com:vml" xmlns:wp14="http://schemas.microsoft.com/office/word/2010/wordprocessingDrawing" xmlns:wp="http://schemas.openxmlformats.org/drawingml/2006/wordprocessingDrawing" xmlns:w10="urn:schemas-microsoft-com:office:word" xmlns:w="http://schemas.openxmlformats.org/wordprocessingml/2006/main" xmlns:w14="http://schemas.microsoft.com/office/word/2010/wordml" xmlns:w15="http://schemas.microsoft.com/office/word/2012/wordml" xmlns:w16se="http://schemas.microsoft.com/office/word/2015/wordml/symex" xmlns:wpg="http://schemas.microsoft.com/office/word/2010/wordprocessingGroup" xmlns:wpi="http://schemas.microsoft.com/office/word/2010/wordprocessingInk" xmlns:wne="http://schemas.microsoft.com/office/word/2006/wordml" xmlns:wps="http://schemas.microsoft.com/office/word/2010/wordprocessingShape" mc:Ignorable="w14 w15 w16se wp14">
   <w:body>
     <w:p>
       <w:pPr>
@@ -70,60 +70,88 @@
         <w:rPr>
           <w:rFonts w:ascii="Times New Roman" w:eastAsia="Calibri" w:hAnsi="Times New Roman" w:cs="Times New Roman"/>
         </w:rPr>
-        <w:t xml:space="preserve"> is verification that as a </w:t>
+        <w:t xml:space="preserve"> is verification that as a psych</w:t>
+      </w:r>
+      <w:r>
+        <w:rPr>
+          <w:rFonts w:ascii="Times New Roman" w:eastAsia="Calibri" w:hAnsi="Times New Roman" w:cs="Times New Roman"/>
+        </w:rPr>
+        <w:t>ostimulant drug, MA</w:t>
+      </w:r>
+      <w:r>
+        <w:rPr>
+          <w:rFonts w:ascii="Times New Roman" w:eastAsia="Calibri" w:hAnsi="Times New Roman" w:cs="Times New Roman"/>
+        </w:rPr>
+        <w:t xml:space="preserve"> poses a neurotoxic effect to dopaminergic frontal areas of the brain and invokes neural deficits in mechanisms of cognition and selective attention (</w:t>
       </w:r>
       <w:proofErr w:type="spellStart"/>
       <w:r>
         <w:rPr>
           <w:rFonts w:ascii="Times New Roman" w:eastAsia="Calibri" w:hAnsi="Times New Roman" w:cs="Times New Roman"/>
         </w:rPr>
-        <w:t>psych</w:t>
-      </w:r>
-      <w:r>
-        <w:rPr>
-          <w:rFonts w:ascii="Times New Roman" w:eastAsia="Calibri" w:hAnsi="Times New Roman" w:cs="Times New Roman"/>
-        </w:rPr>
-        <w:t>ostimulant</w:t>
+        <w:t>Salo</w:t>
       </w:r>
       <w:proofErr w:type="spellEnd"/>
       <w:r>
         <w:rPr>
           <w:rFonts w:ascii="Times New Roman" w:eastAsia="Calibri" w:hAnsi="Times New Roman" w:cs="Times New Roman"/>
         </w:rPr>
-        <w:t xml:space="preserve"> drug, MA</w:t>
-      </w:r>
-      <w:r>
-        <w:rPr>
-          <w:rFonts w:ascii="Times New Roman" w:eastAsia="Calibri" w:hAnsi="Times New Roman" w:cs="Times New Roman"/>
-        </w:rPr>
-        <w:t xml:space="preserve"> poses a neurotoxic effect to dopaminergic frontal areas of the brain and invokes neural deficits in mechanisms of cognition and selective attention (</w:t>
+        <w:t xml:space="preserve"> et al.</w:t>
+      </w:r>
+      <w:r>
+        <w:rPr>
+          <w:rFonts w:ascii="Times New Roman" w:eastAsia="Calibri" w:hAnsi="Times New Roman" w:cs="Times New Roman"/>
+        </w:rPr>
+        <w:t>, 2010</w:t>
+      </w:r>
+      <w:r>
+        <w:rPr>
+          <w:rFonts w:ascii="Times New Roman" w:eastAsia="Calibri" w:hAnsi="Times New Roman" w:cs="Times New Roman"/>
+        </w:rPr>
+        <w:t xml:space="preserve">).  </w:t>
+      </w:r>
+    </w:p>
+    <w:p>
+      <w:pPr>
+        <w:spacing w:after="120"/>
+        <w:rPr>
+          <w:rFonts w:ascii="Times New Roman" w:eastAsia="Calibri" w:hAnsi="Times New Roman" w:cs="Times New Roman"/>
+        </w:rPr>
+      </w:pPr>
+      <w:r>
+        <w:rPr>
+          <w:rFonts w:ascii="Times New Roman" w:eastAsia="Calibri" w:hAnsi="Times New Roman" w:cs="Times New Roman"/>
+        </w:rPr>
+        <w:t xml:space="preserve">While prior research on gender differences consistently failed to include or marginalized the participation of female cocaine and MA addicts, current research does not go far enough to investigate unique situations that are specific to women in terms of their diversity of experiences, the efforts that are required to curb the rise in abuse and more extensive research in the area of PET and FDG assessments and evaluations (van der </w:t>
       </w:r>
       <w:proofErr w:type="spellStart"/>
       <w:r>
         <w:rPr>
           <w:rFonts w:ascii="Times New Roman" w:eastAsia="Calibri" w:hAnsi="Times New Roman" w:cs="Times New Roman"/>
         </w:rPr>
-        <w:t>Salo</w:t>
+        <w:t>Plas</w:t>
       </w:r>
       <w:proofErr w:type="spellEnd"/>
       <w:r>
         <w:rPr>
           <w:rFonts w:ascii="Times New Roman" w:eastAsia="Calibri" w:hAnsi="Times New Roman" w:cs="Times New Roman"/>
         </w:rPr>
-        <w:t xml:space="preserve"> et al.</w:t>
-      </w:r>
-      <w:r>
-        <w:rPr>
-          <w:rFonts w:ascii="Times New Roman" w:eastAsia="Calibri" w:hAnsi="Times New Roman" w:cs="Times New Roman"/>
-        </w:rPr>
-        <w:t>, 2010</w:t>
-      </w:r>
-      <w:r>
-        <w:rPr>
-          <w:rFonts w:ascii="Times New Roman" w:eastAsia="Calibri" w:hAnsi="Times New Roman" w:cs="Times New Roman"/>
-        </w:rPr>
-        <w:t xml:space="preserve">).  </w:t>
-      </w:r>
+        <w:t>, 2011; NIDA, 2014).</w:t>
+      </w:r>
+      <w:r>
+        <w:rPr>
+          <w:rFonts w:ascii="Times New Roman" w:eastAsia="Calibri" w:hAnsi="Times New Roman" w:cs="Times New Roman"/>
+        </w:rPr>
+        <w:tab/>
+      </w:r>
+    </w:p>
+    <w:p>
+      <w:pPr>
+        <w:spacing w:before="240" w:after="120" w:line="480" w:lineRule="auto"/>
+        <w:rPr>
+          <w:rFonts w:ascii="Times New Roman" w:eastAsia="Calibri" w:hAnsi="Times New Roman" w:cs="Times New Roman"/>
+        </w:rPr>
+      </w:pPr>
       <w:bookmarkStart w:id="0" w:name="_GoBack"/>
       <w:bookmarkEnd w:id="0"/>
     </w:p>
@@ -156,33 +184,7 @@
         <w:rPr>
           <w:rFonts w:ascii="Helvetica Neue" w:hAnsi="Helvetica Neue" w:cs="Helvetica Neue"/>
         </w:rPr>
-        <w:t xml:space="preserve">there </w:t>
-      </w:r>
-      <w:proofErr w:type="gramStart"/>
-      <w:r>
-        <w:rPr>
-          <w:rFonts w:ascii="Helvetica Neue" w:hAnsi="Helvetica Neue" w:cs="Helvetica Neue"/>
-        </w:rPr>
-        <w:t>we</w:t>
-      </w:r>
-      <w:r>
-        <w:rPr>
-          <w:rFonts w:ascii="Helvetica Neue" w:hAnsi="Helvetica Neue" w:cs="Helvetica Neue"/>
-        </w:rPr>
-        <w:t>r</w:t>
-      </w:r>
-      <w:r>
-        <w:rPr>
-          <w:rFonts w:ascii="Helvetica Neue" w:hAnsi="Helvetica Neue" w:cs="Helvetica Neue"/>
-        </w:rPr>
-        <w:t>e</w:t>
-      </w:r>
-      <w:proofErr w:type="gramEnd"/>
-      <w:r>
-        <w:rPr>
-          <w:rFonts w:ascii="Helvetica Neue" w:hAnsi="Helvetica Neue" w:cs="Helvetica Neue"/>
-        </w:rPr>
-        <w:t xml:space="preserve"> gender effect in cognitive response, and treatment competition rate. I would prefer a chi-square test on the independency of gender:</w:t>
+        <w:t>there were gender effect in cognitive response, and treatment competition rate. I would prefer a chi-square test on the independency of gender:</w:t>
       </w:r>
     </w:p>
     <w:p>
@@ -242,7 +244,14 @@
         <w:rPr>
           <w:rFonts w:ascii="Helvetica Neue" w:hAnsi="Helvetica Neue" w:cs="Helvetica Neue"/>
         </w:rPr>
-        <w:t>2x2 contingent table will be formed and “independency” was tested via right-tailed chi-square test</w:t>
+        <w:t>2x2 contingent table will be formed and “independency” was tested via right-tailed chi-</w:t>
+      </w:r>
+      <w:r>
+        <w:rPr>
+          <w:rFonts w:ascii="Helvetica Neue" w:hAnsi="Helvetica Neue" w:cs="Helvetica Neue"/>
+        </w:rPr>
+        <w:lastRenderedPageBreak/>
+        <w:t>square test</w:t>
       </w:r>
     </w:p>
     <w:p>
@@ -321,7 +330,7 @@
 </file>
 
 <file path=word/styles.xml><?xml version="1.0" encoding="utf-8"?>
-<w:styles xmlns:mc="http://schemas.openxmlformats.org/markup-compatibility/2006" xmlns:r="http://schemas.openxmlformats.org/officeDocument/2006/relationships" xmlns:w="http://schemas.openxmlformats.org/wordprocessingml/2006/main" xmlns:w14="http://schemas.microsoft.com/office/word/2010/wordml" xmlns:w15="http://schemas.microsoft.com/office/word/2012/wordml" mc:Ignorable="w14 w15">
+<w:styles xmlns:mc="http://schemas.openxmlformats.org/markup-compatibility/2006" xmlns:r="http://schemas.openxmlformats.org/officeDocument/2006/relationships" xmlns:w="http://schemas.openxmlformats.org/wordprocessingml/2006/main" xmlns:w14="http://schemas.microsoft.com/office/word/2010/wordml" xmlns:w15="http://schemas.microsoft.com/office/word/2012/wordml" xmlns:w16se="http://schemas.microsoft.com/office/word/2015/wordml/symex" mc:Ignorable="w14 w15 w16se">
   <w:docDefaults>
     <w:rPrDefault>
       <w:rPr>
@@ -333,7 +342,7 @@
     </w:rPrDefault>
     <w:pPrDefault/>
   </w:docDefaults>
-  <w:latentStyles w:defLockedState="0" w:defUIPriority="99" w:defSemiHidden="0" w:defUnhideWhenUsed="0" w:defQFormat="0" w:count="380">
+  <w:latentStyles w:defLockedState="0" w:defUIPriority="99" w:defSemiHidden="0" w:defUnhideWhenUsed="0" w:defQFormat="0" w:count="374">
     <w:lsdException w:name="Normal" w:uiPriority="0" w:qFormat="1"/>
     <w:lsdException w:name="heading 1" w:uiPriority="9" w:qFormat="1"/>
     <w:lsdException w:name="heading 2" w:semiHidden="1" w:uiPriority="9" w:unhideWhenUsed="1" w:qFormat="1"/>
@@ -490,15 +499,6 @@
     <w:lsdException w:name="Balloon Text" w:semiHidden="1" w:unhideWhenUsed="1"/>
     <w:lsdException w:name="Table Grid" w:uiPriority="39"/>
     <w:lsdException w:name="Table Theme" w:semiHidden="1" w:unhideWhenUsed="1"/>
-    <w:lsdException w:name="Note Level 1" w:semiHidden="1" w:unhideWhenUsed="1"/>
-    <w:lsdException w:name="Note Level 2" w:semiHidden="1" w:unhideWhenUsed="1"/>
-    <w:lsdException w:name="Note Level 3" w:semiHidden="1" w:unhideWhenUsed="1"/>
-    <w:lsdException w:name="Note Level 4" w:semiHidden="1" w:unhideWhenUsed="1"/>
-    <w:lsdException w:name="Note Level 5" w:semiHidden="1" w:unhideWhenUsed="1"/>
-    <w:lsdException w:name="Note Level 6" w:semiHidden="1" w:unhideWhenUsed="1"/>
-    <w:lsdException w:name="Note Level 7" w:semiHidden="1" w:unhideWhenUsed="1"/>
-    <w:lsdException w:name="Note Level 8" w:semiHidden="1" w:unhideWhenUsed="1"/>
-    <w:lsdException w:name="Note Level 9" w:semiHidden="1" w:unhideWhenUsed="1"/>
     <w:lsdException w:name="Placeholder Text" w:semiHidden="1"/>
     <w:lsdException w:name="No Spacing" w:uiPriority="1" w:qFormat="1"/>
     <w:lsdException w:name="Light Shading" w:uiPriority="60"/>

</xml_diff>